<commit_message>
Criação de cronograma de atividades
Cronograma para as atividades relacionadas ao TCC, mapeando-as e
definindo prazos para entrega.
</commit_message>
<xml_diff>
--- a/Documentacao/Prototipo/Versão 1.0/Protótipo para Sistema de Gerenciamento de TCC [Relatório].docx
+++ b/Documentacao/Prototipo/Versão 1.0/Protótipo para Sistema de Gerenciamento de TCC [Relatório].docx
@@ -75,6 +75,13 @@
     <w:p/>
     <w:sdt>
       <w:sdtPr>
+        <w:rPr>
+          <w:rFonts w:asciiTheme="minorHAnsi" w:eastAsiaTheme="minorHAnsi" w:hAnsiTheme="minorHAnsi" w:cstheme="minorBidi"/>
+          <w:color w:val="auto"/>
+          <w:sz w:val="22"/>
+          <w:szCs w:val="22"/>
+          <w:lang w:eastAsia="en-US"/>
+        </w:rPr>
         <w:id w:val="-69351845"/>
         <w:docPartObj>
           <w:docPartGallery w:val="Table of Contents"/>
@@ -83,13 +90,8 @@
       </w:sdtPr>
       <w:sdtEndPr>
         <w:rPr>
-          <w:rFonts w:asciiTheme="minorHAnsi" w:eastAsiaTheme="minorHAnsi" w:hAnsiTheme="minorHAnsi" w:cstheme="minorBidi"/>
           <w:b/>
           <w:bCs/>
-          <w:color w:val="auto"/>
-          <w:sz w:val="22"/>
-          <w:szCs w:val="22"/>
-          <w:lang w:eastAsia="en-US"/>
         </w:rPr>
       </w:sdtEndPr>
       <w:sdtContent>
@@ -123,7 +125,7 @@
           <w:r>
             <w:fldChar w:fldCharType="separate"/>
           </w:r>
-          <w:hyperlink w:anchor="_Toc445583287" w:history="1">
+          <w:hyperlink w:anchor="_Toc445619719" w:history="1">
             <w:r>
               <w:rPr>
                 <w:rStyle w:val="Hyperlink"/>
@@ -165,7 +167,7 @@
                 <w:noProof/>
                 <w:webHidden/>
               </w:rPr>
-              <w:instrText xml:space="preserve"> PAGEREF _Toc445583287 \h </w:instrText>
+              <w:instrText xml:space="preserve"> PAGEREF _Toc445619719 \h </w:instrText>
             </w:r>
             <w:r>
               <w:rPr>
@@ -209,7 +211,7 @@
               <w:lang w:eastAsia="pt-BR"/>
             </w:rPr>
           </w:pPr>
-          <w:hyperlink w:anchor="_Toc445583288" w:history="1">
+          <w:hyperlink w:anchor="_Toc445619720" w:history="1">
             <w:r>
               <w:rPr>
                 <w:rStyle w:val="Hyperlink"/>
@@ -251,7 +253,7 @@
                 <w:noProof/>
                 <w:webHidden/>
               </w:rPr>
-              <w:instrText xml:space="preserve"> PAGEREF _Toc445583288 \h </w:instrText>
+              <w:instrText xml:space="preserve"> PAGEREF _Toc445619720 \h </w:instrText>
             </w:r>
             <w:r>
               <w:rPr>
@@ -295,7 +297,7 @@
               <w:lang w:eastAsia="pt-BR"/>
             </w:rPr>
           </w:pPr>
-          <w:hyperlink w:anchor="_Toc445583289" w:history="1">
+          <w:hyperlink w:anchor="_Toc445619721" w:history="1">
             <w:r>
               <w:rPr>
                 <w:rStyle w:val="Hyperlink"/>
@@ -337,7 +339,7 @@
                 <w:noProof/>
                 <w:webHidden/>
               </w:rPr>
-              <w:instrText xml:space="preserve"> PAGEREF _Toc445583289 \h </w:instrText>
+              <w:instrText xml:space="preserve"> PAGEREF _Toc445619721 \h </w:instrText>
             </w:r>
             <w:r>
               <w:rPr>
@@ -381,7 +383,7 @@
               <w:lang w:eastAsia="pt-BR"/>
             </w:rPr>
           </w:pPr>
-          <w:hyperlink w:anchor="_Toc445583290" w:history="1">
+          <w:hyperlink w:anchor="_Toc445619722" w:history="1">
             <w:r>
               <w:rPr>
                 <w:rStyle w:val="Hyperlink"/>
@@ -423,7 +425,7 @@
                 <w:noProof/>
                 <w:webHidden/>
               </w:rPr>
-              <w:instrText xml:space="preserve"> PAGEREF _Toc445583290 \h </w:instrText>
+              <w:instrText xml:space="preserve"> PAGEREF _Toc445619722 \h </w:instrText>
             </w:r>
             <w:r>
               <w:rPr>
@@ -467,7 +469,7 @@
               <w:lang w:eastAsia="pt-BR"/>
             </w:rPr>
           </w:pPr>
-          <w:hyperlink w:anchor="_Toc445583291" w:history="1">
+          <w:hyperlink w:anchor="_Toc445619723" w:history="1">
             <w:r>
               <w:rPr>
                 <w:rStyle w:val="Hyperlink"/>
@@ -509,7 +511,7 @@
                 <w:noProof/>
                 <w:webHidden/>
               </w:rPr>
-              <w:instrText xml:space="preserve"> PAGEREF _Toc445583291 \h </w:instrText>
+              <w:instrText xml:space="preserve"> PAGEREF _Toc445619723 \h </w:instrText>
             </w:r>
             <w:r>
               <w:rPr>
@@ -553,7 +555,7 @@
               <w:lang w:eastAsia="pt-BR"/>
             </w:rPr>
           </w:pPr>
-          <w:hyperlink w:anchor="_Toc445583292" w:history="1">
+          <w:hyperlink w:anchor="_Toc445619724" w:history="1">
             <w:r>
               <w:rPr>
                 <w:rStyle w:val="Hyperlink"/>
@@ -595,7 +597,7 @@
                 <w:noProof/>
                 <w:webHidden/>
               </w:rPr>
-              <w:instrText xml:space="preserve"> PAGEREF _Toc445583292 \h </w:instrText>
+              <w:instrText xml:space="preserve"> PAGEREF _Toc445619724 \h </w:instrText>
             </w:r>
             <w:r>
               <w:rPr>
@@ -639,7 +641,7 @@
               <w:lang w:eastAsia="pt-BR"/>
             </w:rPr>
           </w:pPr>
-          <w:hyperlink w:anchor="_Toc445583293" w:history="1">
+          <w:hyperlink w:anchor="_Toc445619725" w:history="1">
             <w:r>
               <w:rPr>
                 <w:rStyle w:val="Hyperlink"/>
@@ -681,7 +683,7 @@
                 <w:noProof/>
                 <w:webHidden/>
               </w:rPr>
-              <w:instrText xml:space="preserve"> PAGEREF _Toc445583293 \h </w:instrText>
+              <w:instrText xml:space="preserve"> PAGEREF _Toc445619725 \h </w:instrText>
             </w:r>
             <w:r>
               <w:rPr>
@@ -701,7 +703,7 @@
                 <w:noProof/>
                 <w:webHidden/>
               </w:rPr>
-              <w:t>11</w:t>
+              <w:t>10</w:t>
             </w:r>
             <w:r>
               <w:rPr>
@@ -725,7 +727,7 @@
               <w:lang w:eastAsia="pt-BR"/>
             </w:rPr>
           </w:pPr>
-          <w:hyperlink w:anchor="_Toc445583294" w:history="1">
+          <w:hyperlink w:anchor="_Toc445619726" w:history="1">
             <w:r>
               <w:rPr>
                 <w:rStyle w:val="Hyperlink"/>
@@ -767,7 +769,7 @@
                 <w:noProof/>
                 <w:webHidden/>
               </w:rPr>
-              <w:instrText xml:space="preserve"> PAGEREF _Toc445583294 \h </w:instrText>
+              <w:instrText xml:space="preserve"> PAGEREF _Toc445619726 \h </w:instrText>
             </w:r>
             <w:r>
               <w:rPr>
@@ -787,7 +789,7 @@
                 <w:noProof/>
                 <w:webHidden/>
               </w:rPr>
-              <w:t>12</w:t>
+              <w:t>11</w:t>
             </w:r>
             <w:r>
               <w:rPr>
@@ -811,7 +813,7 @@
               <w:lang w:eastAsia="pt-BR"/>
             </w:rPr>
           </w:pPr>
-          <w:hyperlink w:anchor="_Toc445583295" w:history="1">
+          <w:hyperlink w:anchor="_Toc445619727" w:history="1">
             <w:r>
               <w:rPr>
                 <w:rStyle w:val="Hyperlink"/>
@@ -853,7 +855,7 @@
                 <w:noProof/>
                 <w:webHidden/>
               </w:rPr>
-              <w:instrText xml:space="preserve"> PAGEREF _Toc445583295 \h </w:instrText>
+              <w:instrText xml:space="preserve"> PAGEREF _Toc445619727 \h </w:instrText>
             </w:r>
             <w:r>
               <w:rPr>
@@ -873,7 +875,7 @@
                 <w:noProof/>
                 <w:webHidden/>
               </w:rPr>
-              <w:t>13</w:t>
+              <w:t>12</w:t>
             </w:r>
             <w:r>
               <w:rPr>
@@ -897,7 +899,7 @@
               <w:lang w:eastAsia="pt-BR"/>
             </w:rPr>
           </w:pPr>
-          <w:hyperlink w:anchor="_Toc445583296" w:history="1">
+          <w:hyperlink w:anchor="_Toc445619728" w:history="1">
             <w:r>
               <w:rPr>
                 <w:rStyle w:val="Hyperlink"/>
@@ -939,7 +941,7 @@
                 <w:noProof/>
                 <w:webHidden/>
               </w:rPr>
-              <w:instrText xml:space="preserve"> PAGEREF _Toc445583296 \h </w:instrText>
+              <w:instrText xml:space="preserve"> PAGEREF _Toc445619728 \h </w:instrText>
             </w:r>
             <w:r>
               <w:rPr>
@@ -959,7 +961,7 @@
                 <w:noProof/>
                 <w:webHidden/>
               </w:rPr>
-              <w:t>14</w:t>
+              <w:t>13</w:t>
             </w:r>
             <w:r>
               <w:rPr>
@@ -983,7 +985,7 @@
               <w:lang w:eastAsia="pt-BR"/>
             </w:rPr>
           </w:pPr>
-          <w:hyperlink w:anchor="_Toc445583297" w:history="1">
+          <w:hyperlink w:anchor="_Toc445619729" w:history="1">
             <w:r>
               <w:rPr>
                 <w:rStyle w:val="Hyperlink"/>
@@ -1025,7 +1027,7 @@
                 <w:noProof/>
                 <w:webHidden/>
               </w:rPr>
-              <w:instrText xml:space="preserve"> PAGEREF _Toc445583297 \h </w:instrText>
+              <w:instrText xml:space="preserve"> PAGEREF _Toc445619729 \h </w:instrText>
             </w:r>
             <w:r>
               <w:rPr>
@@ -1045,7 +1047,7 @@
                 <w:noProof/>
                 <w:webHidden/>
               </w:rPr>
-              <w:t>15</w:t>
+              <w:t>14</w:t>
             </w:r>
             <w:r>
               <w:rPr>
@@ -1069,7 +1071,7 @@
               <w:lang w:eastAsia="pt-BR"/>
             </w:rPr>
           </w:pPr>
-          <w:hyperlink w:anchor="_Toc445583298" w:history="1">
+          <w:hyperlink w:anchor="_Toc445619730" w:history="1">
             <w:r>
               <w:rPr>
                 <w:rStyle w:val="Hyperlink"/>
@@ -1111,7 +1113,7 @@
                 <w:noProof/>
                 <w:webHidden/>
               </w:rPr>
-              <w:instrText xml:space="preserve"> PAGEREF _Toc445583298 \h </w:instrText>
+              <w:instrText xml:space="preserve"> PAGEREF _Toc445619730 \h </w:instrText>
             </w:r>
             <w:r>
               <w:rPr>
@@ -1131,7 +1133,7 @@
                 <w:noProof/>
                 <w:webHidden/>
               </w:rPr>
-              <w:t>16</w:t>
+              <w:t>15</w:t>
             </w:r>
             <w:r>
               <w:rPr>
@@ -1155,7 +1157,7 @@
               <w:lang w:eastAsia="pt-BR"/>
             </w:rPr>
           </w:pPr>
-          <w:hyperlink w:anchor="_Toc445583299" w:history="1">
+          <w:hyperlink w:anchor="_Toc445619731" w:history="1">
             <w:r>
               <w:rPr>
                 <w:rStyle w:val="Hyperlink"/>
@@ -1197,7 +1199,7 @@
                 <w:noProof/>
                 <w:webHidden/>
               </w:rPr>
-              <w:instrText xml:space="preserve"> PAGEREF _Toc445583299 \h </w:instrText>
+              <w:instrText xml:space="preserve"> PAGEREF _Toc445619731 \h </w:instrText>
             </w:r>
             <w:r>
               <w:rPr>
@@ -1217,7 +1219,7 @@
                 <w:noProof/>
                 <w:webHidden/>
               </w:rPr>
-              <w:t>18</w:t>
+              <w:t>17</w:t>
             </w:r>
             <w:r>
               <w:rPr>
@@ -1241,7 +1243,7 @@
               <w:lang w:eastAsia="pt-BR"/>
             </w:rPr>
           </w:pPr>
-          <w:hyperlink w:anchor="_Toc445583300" w:history="1">
+          <w:hyperlink w:anchor="_Toc445619732" w:history="1">
             <w:r>
               <w:rPr>
                 <w:rStyle w:val="Hyperlink"/>
@@ -1283,7 +1285,7 @@
                 <w:noProof/>
                 <w:webHidden/>
               </w:rPr>
-              <w:instrText xml:space="preserve"> PAGEREF _Toc445583300 \h </w:instrText>
+              <w:instrText xml:space="preserve"> PAGEREF _Toc445619732 \h </w:instrText>
             </w:r>
             <w:r>
               <w:rPr>
@@ -1303,7 +1305,7 @@
                 <w:noProof/>
                 <w:webHidden/>
               </w:rPr>
-              <w:t>20</w:t>
+              <w:t>19</w:t>
             </w:r>
             <w:r>
               <w:rPr>
@@ -1327,7 +1329,7 @@
               <w:lang w:eastAsia="pt-BR"/>
             </w:rPr>
           </w:pPr>
-          <w:hyperlink w:anchor="_Toc445583301" w:history="1">
+          <w:hyperlink w:anchor="_Toc445619733" w:history="1">
             <w:r>
               <w:rPr>
                 <w:rStyle w:val="Hyperlink"/>
@@ -1369,7 +1371,7 @@
                 <w:noProof/>
                 <w:webHidden/>
               </w:rPr>
-              <w:instrText xml:space="preserve"> PAGEREF _Toc445583301 \h </w:instrText>
+              <w:instrText xml:space="preserve"> PAGEREF _Toc445619733 \h </w:instrText>
             </w:r>
             <w:r>
               <w:rPr>
@@ -1389,7 +1391,7 @@
                 <w:noProof/>
                 <w:webHidden/>
               </w:rPr>
-              <w:t>21</w:t>
+              <w:t>20</w:t>
             </w:r>
             <w:r>
               <w:rPr>
@@ -1413,7 +1415,7 @@
               <w:lang w:eastAsia="pt-BR"/>
             </w:rPr>
           </w:pPr>
-          <w:hyperlink w:anchor="_Toc445583302" w:history="1">
+          <w:hyperlink w:anchor="_Toc445619734" w:history="1">
             <w:r>
               <w:rPr>
                 <w:rStyle w:val="Hyperlink"/>
@@ -1455,7 +1457,7 @@
                 <w:noProof/>
                 <w:webHidden/>
               </w:rPr>
-              <w:instrText xml:space="preserve"> PAGEREF _Toc445583302 \h </w:instrText>
+              <w:instrText xml:space="preserve"> PAGEREF _Toc445619734 \h </w:instrText>
             </w:r>
             <w:r>
               <w:rPr>
@@ -1475,7 +1477,7 @@
                 <w:noProof/>
                 <w:webHidden/>
               </w:rPr>
-              <w:t>23</w:t>
+              <w:t>22</w:t>
             </w:r>
             <w:r>
               <w:rPr>
@@ -1499,7 +1501,7 @@
               <w:lang w:eastAsia="pt-BR"/>
             </w:rPr>
           </w:pPr>
-          <w:hyperlink w:anchor="_Toc445583303" w:history="1">
+          <w:hyperlink w:anchor="_Toc445619735" w:history="1">
             <w:r>
               <w:rPr>
                 <w:rStyle w:val="Hyperlink"/>
@@ -1541,7 +1543,7 @@
                 <w:noProof/>
                 <w:webHidden/>
               </w:rPr>
-              <w:instrText xml:space="preserve"> PAGEREF _Toc445583303 \h </w:instrText>
+              <w:instrText xml:space="preserve"> PAGEREF _Toc445619735 \h </w:instrText>
             </w:r>
             <w:r>
               <w:rPr>
@@ -1561,7 +1563,7 @@
                 <w:noProof/>
                 <w:webHidden/>
               </w:rPr>
-              <w:t>24</w:t>
+              <w:t>23</w:t>
             </w:r>
             <w:r>
               <w:rPr>
@@ -1656,11 +1658,12 @@
           <w:numId w:val="1"/>
         </w:numPr>
       </w:pPr>
-      <w:bookmarkStart w:id="0" w:name="_Toc445583287"/>
+      <w:bookmarkStart w:id="0" w:name="_Toc445619719"/>
       <w:r>
         <w:lastRenderedPageBreak/>
         <w:t xml:space="preserve">Tela de </w:t>
       </w:r>
+      <w:proofErr w:type="spellStart"/>
       <w:r>
         <w:t>l</w:t>
       </w:r>
@@ -1668,6 +1671,7 @@
         <w:t>ogin</w:t>
       </w:r>
       <w:bookmarkEnd w:id="0"/>
+      <w:proofErr w:type="spellEnd"/>
     </w:p>
     <w:p/>
     <w:p>
@@ -1688,7 +1692,7 @@
           <w:lang w:eastAsia="pt-BR"/>
         </w:rPr>
         <w:drawing>
-          <wp:inline distT="0" distB="0" distL="0" distR="0" wp14:anchorId="69624F70" wp14:editId="7B8E77B1">
+          <wp:inline distT="0" distB="0" distL="0" distR="0" wp14:anchorId="7EE37F0B" wp14:editId="788DD6AF">
             <wp:extent cx="5391150" cy="4048125"/>
             <wp:effectExtent l="0" t="0" r="0" b="9525"/>
             <wp:docPr id="1" name="Imagem 1" descr="C:\Repositorio GitHub\TCC\Documentacao\Prototipo\Versão 1.0\Telas\01 -Tela de Login.png"/>
@@ -1787,7 +1791,7 @@
           <w:numId w:val="1"/>
         </w:numPr>
       </w:pPr>
-      <w:bookmarkStart w:id="1" w:name="_Toc445583288"/>
+      <w:bookmarkStart w:id="1" w:name="_Toc445619720"/>
       <w:r>
         <w:lastRenderedPageBreak/>
         <w:t xml:space="preserve">Tela de </w:t>
@@ -1821,7 +1825,15 @@
         <w:t>Neste protótipo, não deixei aberto para o usuário a seleção do seu tipo de perfil, para não haver o problema de Aluno tentando se cadastrar com perfil de Professor, por exemplo. Pensei em criar uma tabela no banco de</w:t>
       </w:r>
       <w:r>
-        <w:t xml:space="preserve"> dados com duas colunas, número de matrícula e perfil. Depois populá-la com o número de matrícula de todos os alunos da FACOM e o perfil “Aluno”, e também com algum identificador único de todos os professores (não sei se vocês têm um número de matrícula ou algo do tipo) e o perfil “Professor”.</w:t>
+        <w:t xml:space="preserve"> dados com duas colunas, número de matrícula e perfil. Depois </w:t>
+      </w:r>
+      <w:proofErr w:type="spellStart"/>
+      <w:r>
+        <w:t>populá-la</w:t>
+      </w:r>
+      <w:proofErr w:type="spellEnd"/>
+      <w:r>
+        <w:t xml:space="preserve"> com o número de matrícula de todos os alunos da FACOM e o perfil “Aluno”, e também com algum identificador único de todos os professores (não sei se vocês têm um número de matrícula ou algo do tipo) e o perfil “Professor”.</w:t>
       </w:r>
     </w:p>
     <w:p/>
@@ -1832,7 +1844,7 @@
           <w:lang w:eastAsia="pt-BR"/>
         </w:rPr>
         <w:drawing>
-          <wp:inline distT="0" distB="0" distL="0" distR="0" wp14:anchorId="2392B2BF" wp14:editId="4DDFFD29">
+          <wp:inline distT="0" distB="0" distL="0" distR="0" wp14:anchorId="7471E3FE" wp14:editId="5044812E">
             <wp:extent cx="5391150" cy="4048125"/>
             <wp:effectExtent l="0" t="0" r="0" b="9525"/>
             <wp:docPr id="2" name="Imagem 2" descr="C:\Repositorio GitHub\TCC\Documentacao\Prototipo\Versão 1.0\Telas\02 - Tela de Cadastro.png"/>
@@ -1927,7 +1939,23 @@
         </w:numPr>
       </w:pPr>
       <w:r>
-        <w:t>Caso queira voltar à página de login, o usuário deverá clicar no link “Voltar à tela de login”.</w:t>
+        <w:t xml:space="preserve">Caso queira voltar à página de </w:t>
+      </w:r>
+      <w:proofErr w:type="spellStart"/>
+      <w:r>
+        <w:t>login</w:t>
+      </w:r>
+      <w:proofErr w:type="spellEnd"/>
+      <w:r>
+        <w:t xml:space="preserve">, o usuário deverá clicar no link “Voltar à tela de </w:t>
+      </w:r>
+      <w:proofErr w:type="spellStart"/>
+      <w:r>
+        <w:t>login</w:t>
+      </w:r>
+      <w:proofErr w:type="spellEnd"/>
+      <w:r>
+        <w:t>”.</w:t>
       </w:r>
     </w:p>
     <w:p>
@@ -1938,7 +1966,7 @@
           <w:numId w:val="1"/>
         </w:numPr>
       </w:pPr>
-      <w:bookmarkStart w:id="2" w:name="_Toc445583289"/>
+      <w:bookmarkStart w:id="2" w:name="_Toc445619721"/>
       <w:r>
         <w:lastRenderedPageBreak/>
         <w:t xml:space="preserve">Tela principal do </w:t>
@@ -1954,7 +1982,15 @@
     <w:p/>
     <w:p>
       <w:r>
-        <w:t>Caso o usuário possua o perfil do tipo “Aluno”, após fazer o login no sistema ele cairá na tela apresentada abaixo.</w:t>
+        <w:t xml:space="preserve">Caso o usuário possua o perfil do tipo “Aluno”, após fazer o </w:t>
+      </w:r>
+      <w:proofErr w:type="spellStart"/>
+      <w:r>
+        <w:t>login</w:t>
+      </w:r>
+      <w:proofErr w:type="spellEnd"/>
+      <w:r>
+        <w:t xml:space="preserve"> no sistema ele cairá na tela apresentada abaixo.</w:t>
       </w:r>
     </w:p>
     <w:p/>
@@ -1965,7 +2001,7 @@
           <w:lang w:eastAsia="pt-BR"/>
         </w:rPr>
         <w:drawing>
-          <wp:inline distT="0" distB="0" distL="0" distR="0" wp14:anchorId="24FFFB71" wp14:editId="0B5DE6F6">
+          <wp:inline distT="0" distB="0" distL="0" distR="0" wp14:anchorId="6F1CAFEE" wp14:editId="3A961EB8">
             <wp:extent cx="5391150" cy="4048125"/>
             <wp:effectExtent l="0" t="0" r="0" b="9525"/>
             <wp:docPr id="3" name="Imagem 3" descr="C:\Repositorio GitHub\TCC\Documentacao\Prototipo\Versão 1.0\Telas\03 - Tela principal aluno.png"/>
@@ -2024,7 +2060,23 @@
         </w:numPr>
       </w:pPr>
       <w:r>
-        <w:t>Caso o usuário queira sair da aplicação, basta clicar no link “Sair” que ele fará Logoff e será redirecionado para a tela de Login.</w:t>
+        <w:t xml:space="preserve">Caso o usuário queira sair da aplicação, basta clicar no link “Sair” que ele fará </w:t>
+      </w:r>
+      <w:proofErr w:type="spellStart"/>
+      <w:r>
+        <w:t>Logoff</w:t>
+      </w:r>
+      <w:proofErr w:type="spellEnd"/>
+      <w:r>
+        <w:t xml:space="preserve"> e será redirecionado para a tela de </w:t>
+      </w:r>
+      <w:proofErr w:type="spellStart"/>
+      <w:r>
+        <w:t>Login</w:t>
+      </w:r>
+      <w:proofErr w:type="spellEnd"/>
+      <w:r>
+        <w:t>.</w:t>
       </w:r>
     </w:p>
     <w:p>
@@ -2121,7 +2173,7 @@
           <w:numId w:val="1"/>
         </w:numPr>
       </w:pPr>
-      <w:bookmarkStart w:id="4" w:name="_Toc445583290"/>
+      <w:bookmarkStart w:id="4" w:name="_Toc445619722"/>
       <w:r>
         <w:lastRenderedPageBreak/>
         <w:t>Tela detalhamento de t</w:t>
@@ -2163,7 +2215,7 @@
           <w:lang w:eastAsia="pt-BR"/>
         </w:rPr>
         <w:drawing>
-          <wp:inline distT="0" distB="0" distL="0" distR="0" wp14:anchorId="2C7214BB" wp14:editId="2F92079A">
+          <wp:inline distT="0" distB="0" distL="0" distR="0" wp14:anchorId="2C2549FE" wp14:editId="2D946440">
             <wp:extent cx="5391150" cy="4048125"/>
             <wp:effectExtent l="0" t="0" r="0" b="9525"/>
             <wp:docPr id="4" name="Imagem 4" descr="C:\Repositorio GitHub\TCC\Documentacao\Prototipo\Versão 1.0\Telas\04 - Tela detalhamento tema.png"/>
@@ -2236,7 +2288,15 @@
         </w:numPr>
       </w:pPr>
       <w:r>
-        <w:t>Caso o aluno queira enviar um e-mail para o orientador, seja para tirar alguma dúvida ou reforçar seu interesse em realizar o trabalho, deverá clicar no botão “Enviar email para o orientador”</w:t>
+        <w:t xml:space="preserve">Caso o aluno queira enviar um e-mail para o orientador, seja para tirar alguma dúvida ou reforçar seu interesse em realizar o trabalho, deverá clicar no botão “Enviar </w:t>
+      </w:r>
+      <w:proofErr w:type="spellStart"/>
+      <w:r>
+        <w:t>email</w:t>
+      </w:r>
+      <w:proofErr w:type="spellEnd"/>
+      <w:r>
+        <w:t xml:space="preserve"> para o orientador”</w:t>
       </w:r>
     </w:p>
     <w:p>
@@ -2314,7 +2374,7 @@
         </w:numPr>
       </w:pPr>
       <w:bookmarkStart w:id="6" w:name="_Ref445576015"/>
-      <w:bookmarkStart w:id="7" w:name="_Toc445583291"/>
+      <w:bookmarkStart w:id="7" w:name="_Toc445619723"/>
       <w:r>
         <w:lastRenderedPageBreak/>
         <w:t>Tela envio e-mail</w:t>
@@ -2325,7 +2385,23 @@
     <w:p/>
     <w:p>
       <w:r>
-        <w:t>O sistema irá disponibilizar uma tela para realizar o envio de e-mail, caso aluno ou professor queiram fazer uso desta atividade. O objetivo disso é permitir a comunicação entre aluno e professor via e-mail sem que os mesmos necessitem deixar a aplicação e acessar outro aplicativo (outlook) ou algum portal de email para fazê-lo.</w:t>
+        <w:t>O sistema irá disponibilizar uma tela para realizar o envio de e-mail, caso aluno ou professor queiram fazer uso desta atividade. O objetivo disso é permitir a comunicação entre aluno e professor via e-mail sem que os mesmos necessitem deixar a aplicação e acessar outro aplicativo (</w:t>
+      </w:r>
+      <w:proofErr w:type="spellStart"/>
+      <w:r>
+        <w:t>outlook</w:t>
+      </w:r>
+      <w:proofErr w:type="spellEnd"/>
+      <w:r>
+        <w:t xml:space="preserve">) ou algum portal de </w:t>
+      </w:r>
+      <w:proofErr w:type="spellStart"/>
+      <w:r>
+        <w:t>email</w:t>
+      </w:r>
+      <w:proofErr w:type="spellEnd"/>
+      <w:r>
+        <w:t xml:space="preserve"> para fazê-lo.</w:t>
       </w:r>
     </w:p>
     <w:p>
@@ -2343,7 +2419,7 @@
           <w:lang w:eastAsia="pt-BR"/>
         </w:rPr>
         <w:drawing>
-          <wp:inline distT="0" distB="0" distL="0" distR="0" wp14:anchorId="103A653B" wp14:editId="2B4A4A72">
+          <wp:inline distT="0" distB="0" distL="0" distR="0" wp14:anchorId="30D6AFF6" wp14:editId="37293980">
             <wp:extent cx="5391150" cy="4048125"/>
             <wp:effectExtent l="0" t="0" r="0" b="9525"/>
             <wp:docPr id="5" name="Imagem 5" descr="C:\Repositorio GitHub\TCC\Documentacao\Prototipo\Versão 1.0\Telas\05 - Tela envio email aluno.png"/>
@@ -2455,7 +2531,7 @@
           <w:numId w:val="1"/>
         </w:numPr>
       </w:pPr>
-      <w:bookmarkStart w:id="8" w:name="_Toc445583292"/>
+      <w:bookmarkStart w:id="8" w:name="_Toc445619724"/>
       <w:r>
         <w:lastRenderedPageBreak/>
         <w:t>Alerta de confirmação do envio de e-mail</w:t>
@@ -2494,7 +2570,7 @@
           <w:lang w:eastAsia="pt-BR"/>
         </w:rPr>
         <w:drawing>
-          <wp:inline distT="0" distB="0" distL="0" distR="0" wp14:anchorId="5C16D23A" wp14:editId="728BDA9A">
+          <wp:inline distT="0" distB="0" distL="0" distR="0" wp14:anchorId="438FA1C4" wp14:editId="783DB3DE">
             <wp:extent cx="5391150" cy="4048125"/>
             <wp:effectExtent l="0" t="0" r="0" b="9525"/>
             <wp:docPr id="6" name="Imagem 6" descr="C:\Repositorio GitHub\TCC\Documentacao\Prototipo\Versão 1.0\Telas\06 - Tela email sucesso.png"/>
@@ -2654,7 +2730,7 @@
           <w:numId w:val="1"/>
         </w:numPr>
       </w:pPr>
-      <w:bookmarkStart w:id="9" w:name="_Toc445583293"/>
+      <w:bookmarkStart w:id="9" w:name="_Toc445619725"/>
       <w:r>
         <w:lastRenderedPageBreak/>
         <w:t>Tela trabalhos publicados</w:t>
@@ -2678,7 +2754,7 @@
           <w:lang w:eastAsia="pt-BR"/>
         </w:rPr>
         <w:drawing>
-          <wp:inline distT="0" distB="0" distL="0" distR="0" wp14:anchorId="7A4E367C" wp14:editId="258D2CA8">
+          <wp:inline distT="0" distB="0" distL="0" distR="0" wp14:anchorId="722A396A" wp14:editId="58E99BC1">
             <wp:extent cx="5391150" cy="4048125"/>
             <wp:effectExtent l="0" t="0" r="0" b="9525"/>
             <wp:docPr id="7" name="Imagem 7" descr="C:\Repositorio GitHub\TCC\Documentacao\Prototipo\Versão 1.0\Telas\07 - Tela trabalhos publicados.png"/>
@@ -2810,7 +2886,7 @@
           <w:numId w:val="1"/>
         </w:numPr>
       </w:pPr>
-      <w:bookmarkStart w:id="10" w:name="_Toc445583294"/>
+      <w:bookmarkStart w:id="10" w:name="_Toc445619726"/>
       <w:r>
         <w:lastRenderedPageBreak/>
         <w:t>Tela detalhamento trabalho publicado</w:t>
@@ -2831,7 +2907,7 @@
           <w:lang w:eastAsia="pt-BR"/>
         </w:rPr>
         <w:drawing>
-          <wp:inline distT="0" distB="0" distL="0" distR="0" wp14:anchorId="33F6FB61" wp14:editId="2516839E">
+          <wp:inline distT="0" distB="0" distL="0" distR="0" wp14:anchorId="15092BE2" wp14:editId="1BE53EBE">
             <wp:extent cx="5391150" cy="4048125"/>
             <wp:effectExtent l="0" t="0" r="0" b="9525"/>
             <wp:docPr id="9" name="Imagem 9" descr="C:\Repositorio GitHub\TCC\Documentacao\Prototipo\Versão 1.0\Telas\08 - Tela detalhes trabalho publicado.png"/>
@@ -2997,7 +3073,7 @@
           <w:numId w:val="1"/>
         </w:numPr>
       </w:pPr>
-      <w:bookmarkStart w:id="11" w:name="_Toc445583295"/>
+      <w:bookmarkStart w:id="11" w:name="_Toc445619727"/>
       <w:r>
         <w:lastRenderedPageBreak/>
         <w:t>Tela de informações sobre o sistema</w:t>
@@ -3012,7 +3088,7 @@
           <w:lang w:eastAsia="pt-BR"/>
         </w:rPr>
         <w:drawing>
-          <wp:inline distT="0" distB="0" distL="0" distR="0" wp14:anchorId="6BC413E5" wp14:editId="5C3C2DAD">
+          <wp:inline distT="0" distB="0" distL="0" distR="0" wp14:anchorId="44A4B6FF" wp14:editId="7E0D2269">
             <wp:extent cx="5391150" cy="4048125"/>
             <wp:effectExtent l="0" t="0" r="0" b="9525"/>
             <wp:docPr id="10" name="Imagem 10" descr="C:\Repositorio GitHub\TCC\Documentacao\Prototipo\Versão 1.0\Telas\09 - Tela sobre.png"/>
@@ -3070,6 +3146,8 @@
           <w:numId w:val="1"/>
         </w:numPr>
       </w:pPr>
+      <w:bookmarkStart w:id="12" w:name="_GoBack"/>
+      <w:bookmarkEnd w:id="12"/>
       <w:r>
         <w:t>Caso o aluno queira saber sobre a história do sistema no qual ele está utilizando, deverá clicar na aba “Sobre” do menu.</w:t>
       </w:r>
@@ -3191,17 +3269,25 @@
           <w:numId w:val="1"/>
         </w:numPr>
       </w:pPr>
-      <w:bookmarkStart w:id="12" w:name="_Toc445583296"/>
+      <w:bookmarkStart w:id="13" w:name="_Toc445619728"/>
       <w:r>
         <w:lastRenderedPageBreak/>
         <w:t>Tela principal do professor</w:t>
       </w:r>
-      <w:bookmarkEnd w:id="12"/>
-    </w:p>
-    <w:p/>
-    <w:p>
-      <w:r>
-        <w:t>Caso o usuário possua o perfil do tipo “Professor”, após fazer o login no sistema ele cairá na tela demonstrada abaixo.</w:t>
+      <w:bookmarkEnd w:id="13"/>
+    </w:p>
+    <w:p/>
+    <w:p>
+      <w:r>
+        <w:t xml:space="preserve">Caso o usuário possua o perfil do tipo “Professor”, após fazer o </w:t>
+      </w:r>
+      <w:proofErr w:type="spellStart"/>
+      <w:r>
+        <w:t>login</w:t>
+      </w:r>
+      <w:proofErr w:type="spellEnd"/>
+      <w:r>
+        <w:t xml:space="preserve"> no sistema ele cairá na tela demonstrada abaixo.</w:t>
       </w:r>
     </w:p>
     <w:p/>
@@ -3212,7 +3298,7 @@
           <w:lang w:eastAsia="pt-BR"/>
         </w:rPr>
         <w:drawing>
-          <wp:inline distT="0" distB="0" distL="0" distR="0" wp14:anchorId="0BB13EDC" wp14:editId="29C53ED0">
+          <wp:inline distT="0" distB="0" distL="0" distR="0" wp14:anchorId="58EE04D0" wp14:editId="3E3B8457">
             <wp:extent cx="5391150" cy="4048125"/>
             <wp:effectExtent l="0" t="0" r="0" b="9525"/>
             <wp:docPr id="13" name="Imagem 13" descr="C:\Repositorio GitHub\TCC\Documentacao\Prototipo\Versão 1.0\Telas\10.1 - Tela professor.png"/>
@@ -3307,16 +3393,7 @@
         </w:numPr>
       </w:pPr>
       <w:r>
-        <w:t xml:space="preserve">O professor terá a opção de </w:t>
-      </w:r>
-      <w:r>
-        <w:t>ordenar</w:t>
-      </w:r>
-      <w:r>
-        <w:t xml:space="preserve"> a lista de seus trabalhos </w:t>
-      </w:r>
-      <w:r>
-        <w:t>por título ou data, em ordem crescente.</w:t>
+        <w:t>O professor terá a opção de ordenar a lista de seus trabalhos por título ou data, em ordem crescente.</w:t>
       </w:r>
     </w:p>
     <w:p>
@@ -3339,11 +3416,11 @@
           <w:numId w:val="1"/>
         </w:numPr>
       </w:pPr>
-      <w:bookmarkStart w:id="13" w:name="_Ref445580494"/>
+      <w:bookmarkStart w:id="14" w:name="_Ref445580494"/>
       <w:r>
         <w:t>Para adicionar mais um trabalho à lista, o professor deverá clicar no botão “Adicionar Novo”.</w:t>
       </w:r>
-      <w:bookmarkEnd w:id="13"/>
+      <w:bookmarkEnd w:id="14"/>
     </w:p>
     <w:p>
       <w:pPr>
@@ -3383,12 +3460,12 @@
           <w:numId w:val="1"/>
         </w:numPr>
       </w:pPr>
-      <w:bookmarkStart w:id="14" w:name="_Toc445583297"/>
+      <w:bookmarkStart w:id="15" w:name="_Toc445619729"/>
       <w:r>
         <w:lastRenderedPageBreak/>
         <w:t>Tela editar trabalho</w:t>
       </w:r>
-      <w:bookmarkEnd w:id="14"/>
+      <w:bookmarkEnd w:id="15"/>
     </w:p>
     <w:p/>
     <w:p>
@@ -3404,7 +3481,7 @@
           <w:lang w:eastAsia="pt-BR"/>
         </w:rPr>
         <w:drawing>
-          <wp:inline distT="0" distB="0" distL="0" distR="0" wp14:anchorId="0F077095" wp14:editId="2B76AE64">
+          <wp:inline distT="0" distB="0" distL="0" distR="0" wp14:anchorId="0C50E336" wp14:editId="16294DC9">
             <wp:extent cx="5391150" cy="4048125"/>
             <wp:effectExtent l="0" t="0" r="0" b="9525"/>
             <wp:docPr id="12" name="Imagem 12" descr="C:\Repositorio GitHub\TCC\Documentacao\Prototipo\Versão 1.0\Telas\11 - Tela editar trabalho.png"/>
@@ -3547,12 +3624,12 @@
           <w:numId w:val="1"/>
         </w:numPr>
       </w:pPr>
-      <w:bookmarkStart w:id="15" w:name="_Toc445583298"/>
+      <w:bookmarkStart w:id="16" w:name="_Toc445619730"/>
       <w:r>
         <w:lastRenderedPageBreak/>
         <w:t>Alerta após deleção de trabalho</w:t>
       </w:r>
-      <w:bookmarkEnd w:id="15"/>
+      <w:bookmarkEnd w:id="16"/>
     </w:p>
     <w:p/>
     <w:p>
@@ -3568,7 +3645,7 @@
           <w:lang w:eastAsia="pt-BR"/>
         </w:rPr>
         <w:drawing>
-          <wp:inline distT="0" distB="0" distL="0" distR="0" wp14:anchorId="030CF6E4" wp14:editId="23684406">
+          <wp:inline distT="0" distB="0" distL="0" distR="0" wp14:anchorId="4999D037" wp14:editId="2CD5B0AA">
             <wp:extent cx="5391150" cy="4048125"/>
             <wp:effectExtent l="0" t="0" r="0" b="9525"/>
             <wp:docPr id="14" name="Imagem 14" descr="C:\Repositorio GitHub\TCC\Documentacao\Prototipo\Versão 1.0\Telas\12.1 - Alerta deletar trabalho.png"/>
@@ -3720,7 +3797,7 @@
           <w:lang w:eastAsia="pt-BR"/>
         </w:rPr>
         <w:drawing>
-          <wp:inline distT="0" distB="0" distL="0" distR="0" wp14:anchorId="720660B0" wp14:editId="79B82DDB">
+          <wp:inline distT="0" distB="0" distL="0" distR="0" wp14:anchorId="1CE725B4" wp14:editId="6A9E29DA">
             <wp:extent cx="5391150" cy="4048125"/>
             <wp:effectExtent l="0" t="0" r="0" b="9525"/>
             <wp:docPr id="16" name="Imagem 16" descr="C:\Repositorio GitHub\TCC\Documentacao\Prototipo\Versão 1.0\Telas\12.1 - Tela trabalho deletado.png"/>
@@ -3791,12 +3868,12 @@
           <w:numId w:val="1"/>
         </w:numPr>
       </w:pPr>
-      <w:bookmarkStart w:id="16" w:name="_Toc445583299"/>
+      <w:bookmarkStart w:id="17" w:name="_Toc445619731"/>
       <w:r>
         <w:lastRenderedPageBreak/>
         <w:t>Tela adicionar trabalho</w:t>
       </w:r>
-      <w:bookmarkEnd w:id="16"/>
+      <w:bookmarkEnd w:id="17"/>
     </w:p>
     <w:p/>
     <w:p>
@@ -3830,7 +3907,7 @@
           <w:lang w:eastAsia="pt-BR"/>
         </w:rPr>
         <w:drawing>
-          <wp:inline distT="0" distB="0" distL="0" distR="0" wp14:anchorId="29C41662" wp14:editId="629B6FC3">
+          <wp:inline distT="0" distB="0" distL="0" distR="0" wp14:anchorId="50B88AA1" wp14:editId="52AB14AF">
             <wp:extent cx="5391150" cy="4048125"/>
             <wp:effectExtent l="0" t="0" r="0" b="9525"/>
             <wp:docPr id="17" name="Imagem 17" descr="C:\Repositorio GitHub\TCC\Documentacao\Prototipo\Versão 1.0\Telas\13 - Tela adicionar trabalho.png"/>
@@ -3999,7 +4076,7 @@
           <w:lang w:eastAsia="pt-BR"/>
         </w:rPr>
         <w:drawing>
-          <wp:inline distT="0" distB="0" distL="0" distR="0" wp14:anchorId="001B7498" wp14:editId="38549C26">
+          <wp:inline distT="0" distB="0" distL="0" distR="0" wp14:anchorId="08456162" wp14:editId="68B59DFA">
             <wp:extent cx="5391150" cy="4048125"/>
             <wp:effectExtent l="0" t="0" r="0" b="9525"/>
             <wp:docPr id="18" name="Imagem 18" descr="C:\Repositorio GitHub\TCC\Documentacao\Prototipo\Versão 1.0\Telas\13.1 -Tela trabalho adicionado.png"/>
@@ -4152,12 +4229,12 @@
           <w:numId w:val="1"/>
         </w:numPr>
       </w:pPr>
-      <w:bookmarkStart w:id="17" w:name="_Toc445583300"/>
+      <w:bookmarkStart w:id="18" w:name="_Toc445619732"/>
       <w:r>
         <w:lastRenderedPageBreak/>
         <w:t>Tela consulta bancas</w:t>
       </w:r>
-      <w:bookmarkEnd w:id="17"/>
+      <w:bookmarkEnd w:id="18"/>
     </w:p>
     <w:p/>
     <w:p>
@@ -4176,7 +4253,7 @@
           <w:lang w:eastAsia="pt-BR"/>
         </w:rPr>
         <w:drawing>
-          <wp:inline distT="0" distB="0" distL="0" distR="0" wp14:anchorId="20F728BD" wp14:editId="44E28EBC">
+          <wp:inline distT="0" distB="0" distL="0" distR="0" wp14:anchorId="1A7A7490" wp14:editId="66D66BA3">
             <wp:extent cx="5391150" cy="4048125"/>
             <wp:effectExtent l="0" t="0" r="0" b="9525"/>
             <wp:docPr id="19" name="Imagem 19" descr="C:\Repositorio GitHub\TCC\Documentacao\Prototipo\Versão 1.0\Telas\14 - Tela banca.png"/>
@@ -4312,12 +4389,12 @@
           <w:numId w:val="1"/>
         </w:numPr>
       </w:pPr>
-      <w:bookmarkStart w:id="18" w:name="_Toc445583301"/>
+      <w:bookmarkStart w:id="19" w:name="_Toc445619733"/>
       <w:r>
         <w:lastRenderedPageBreak/>
         <w:t>Tela adicionar banca</w:t>
       </w:r>
-      <w:bookmarkEnd w:id="18"/>
+      <w:bookmarkEnd w:id="19"/>
     </w:p>
     <w:p/>
     <w:p>
@@ -4327,7 +4404,7 @@
           <w:lang w:eastAsia="pt-BR"/>
         </w:rPr>
         <w:drawing>
-          <wp:inline distT="0" distB="0" distL="0" distR="0" wp14:anchorId="428AA55A" wp14:editId="5BF64C7A">
+          <wp:inline distT="0" distB="0" distL="0" distR="0" wp14:anchorId="4AEC3650" wp14:editId="62EC7CB1">
             <wp:extent cx="5391150" cy="4048125"/>
             <wp:effectExtent l="0" t="0" r="0" b="9525"/>
             <wp:docPr id="20" name="Imagem 20" descr="C:\Repositorio GitHub\TCC\Documentacao\Prototipo\Versão 1.0\Telas\15 - Tela adicionar banca.png"/>
@@ -4398,7 +4475,15 @@
         </w:numPr>
       </w:pPr>
       <w:r>
-        <w:t xml:space="preserve">O professor poderá adicionar professores à banca, ele terá disponível uma lista com todos os professores para que ele possa selecionar no mínimo 2 para poder salvar a marcação da banca. Caso ele queira enviar um e-mail para os professores selecionados, ele deverá clicar no botão “Enviar Email” e será direcionado para a tela descrita no item </w:t>
+        <w:t xml:space="preserve">O professor poderá adicionar professores à banca, ele terá disponível uma lista com todos os professores para que ele possa selecionar no mínimo 2 para poder salvar a marcação da banca. Caso ele queira enviar um e-mail para os professores selecionados, ele deverá clicar no botão “Enviar </w:t>
+      </w:r>
+      <w:proofErr w:type="spellStart"/>
+      <w:r>
+        <w:t>Email</w:t>
+      </w:r>
+      <w:proofErr w:type="spellEnd"/>
+      <w:r>
+        <w:t xml:space="preserve">” e será direcionado para a tela descrita no item </w:t>
       </w:r>
       <w:r>
         <w:fldChar w:fldCharType="begin"/>
@@ -4511,7 +4596,7 @@
           <w:lang w:eastAsia="pt-BR"/>
         </w:rPr>
         <w:drawing>
-          <wp:inline distT="0" distB="0" distL="0" distR="0" wp14:anchorId="12E0DBE9" wp14:editId="57612939">
+          <wp:inline distT="0" distB="0" distL="0" distR="0" wp14:anchorId="25788624" wp14:editId="1BBEE5E0">
             <wp:extent cx="5391150" cy="4048125"/>
             <wp:effectExtent l="0" t="0" r="0" b="9525"/>
             <wp:docPr id="21" name="Imagem 21" descr="C:\Repositorio GitHub\TCC\Documentacao\Prototipo\Versão 1.0\Telas\15.1 - Tela banca adicionada.png"/>
@@ -4652,12 +4737,12 @@
           <w:numId w:val="1"/>
         </w:numPr>
       </w:pPr>
-      <w:bookmarkStart w:id="19" w:name="_Toc445583302"/>
+      <w:bookmarkStart w:id="20" w:name="_Toc445619734"/>
       <w:r>
         <w:lastRenderedPageBreak/>
         <w:t>Tela fechar banca</w:t>
       </w:r>
-      <w:bookmarkEnd w:id="19"/>
+      <w:bookmarkEnd w:id="20"/>
     </w:p>
     <w:p/>
     <w:p>
@@ -4673,7 +4758,7 @@
           <w:lang w:eastAsia="pt-BR"/>
         </w:rPr>
         <w:drawing>
-          <wp:inline distT="0" distB="0" distL="0" distR="0" wp14:anchorId="457756A9" wp14:editId="0E445AE7">
+          <wp:inline distT="0" distB="0" distL="0" distR="0" wp14:anchorId="05859134" wp14:editId="70202EA9">
             <wp:extent cx="5391150" cy="4048125"/>
             <wp:effectExtent l="0" t="0" r="0" b="9525"/>
             <wp:docPr id="22" name="Imagem 22" descr="C:\Repositorio GitHub\TCC\Documentacao\Prototipo\Versão 1.0\Telas\16- Tela ver banca.png"/>
@@ -4789,12 +4874,12 @@
           <w:numId w:val="1"/>
         </w:numPr>
       </w:pPr>
-      <w:bookmarkStart w:id="20" w:name="_Toc445583303"/>
+      <w:bookmarkStart w:id="21" w:name="_Toc445619735"/>
       <w:r>
         <w:lastRenderedPageBreak/>
         <w:t>Alerta fechamento de banca</w:t>
       </w:r>
-      <w:bookmarkEnd w:id="20"/>
+      <w:bookmarkEnd w:id="21"/>
     </w:p>
     <w:p/>
     <w:p>
@@ -4904,8 +4989,6 @@
         <w:lastRenderedPageBreak/>
         <w:t>Se confirmado o fechamento da banca, o professor será redirecionado para a tela de consultas de bancas e a mesma aparecerá na lista com status = “FECHADO”, não sendo permitido sua edição mais.</w:t>
       </w:r>
-      <w:bookmarkStart w:id="21" w:name="_GoBack"/>
-      <w:bookmarkEnd w:id="21"/>
     </w:p>
     <w:p/>
     <w:p>
@@ -6075,7 +6158,7 @@
 </file>
 
 <file path=customXml/itemProps1.xml><?xml version="1.0" encoding="utf-8"?>
-<ds:datastoreItem xmlns:ds="http://schemas.openxmlformats.org/officeDocument/2006/customXml" ds:itemID="{444BA5DE-25C5-44C3-8883-D0E8ACF27CC0}">
+<ds:datastoreItem xmlns:ds="http://schemas.openxmlformats.org/officeDocument/2006/customXml" ds:itemID="{70757240-564C-4304-ABC4-3D84F42A431B}">
   <ds:schemaRefs>
     <ds:schemaRef ds:uri="http://schemas.openxmlformats.org/officeDocument/2006/bibliography"/>
   </ds:schemaRefs>

</xml_diff>